<commit_message>
Finished revision 2nd grade
</commit_message>
<xml_diff>
--- a/word/2 курс.docx
+++ b/word/2 курс.docx
@@ -17167,8 +17167,6 @@
               </w:rPr>
               <w:t xml:space="preserve"> математичної статистики</w:t>
             </w:r>
-            <w:bookmarkStart w:id="0" w:name="_GoBack"/>
-            <w:bookmarkEnd w:id="0"/>
           </w:p>
         </w:tc>
         <w:tc>
@@ -23880,30 +23878,31 @@
             </w:tcBorders>
             <w:shd w:val="clear" w:color="auto" w:fill="auto"/>
             <w:vAlign w:val="center"/>
-            <w:hideMark/>
-          </w:tcPr>
-          <w:p>
-            <w:pPr>
-              <w:spacing w:after="0" w:line="240" w:lineRule="auto"/>
-              <w:jc w:val="center"/>
-              <w:rPr>
-                <w:rFonts w:ascii="Times New Roman" w:eastAsia="Times New Roman" w:hAnsi="Times New Roman" w:cs="Times New Roman"/>
-                <w:color w:val="000000"/>
-                <w:sz w:val="18"/>
-                <w:szCs w:val="18"/>
-                <w:lang w:eastAsia="uk-UA"/>
-              </w:rPr>
-            </w:pPr>
-            <w:r>
-              <w:rPr>
-                <w:rFonts w:ascii="Times New Roman" w:eastAsia="Times New Roman" w:hAnsi="Times New Roman" w:cs="Times New Roman"/>
-                <w:color w:val="000000"/>
-                <w:sz w:val="18"/>
-                <w:szCs w:val="18"/>
-                <w:lang w:eastAsia="uk-UA"/>
-              </w:rPr>
-              <w:t>Екологія людини (залік)</w:t>
-            </w:r>
+          </w:tcPr>
+          <w:p>
+            <w:pPr>
+              <w:spacing w:after="0" w:line="240" w:lineRule="auto"/>
+              <w:jc w:val="center"/>
+              <w:rPr>
+                <w:rFonts w:ascii="Times New Roman" w:eastAsia="Times New Roman" w:hAnsi="Times New Roman" w:cs="Times New Roman"/>
+                <w:color w:val="000000"/>
+                <w:sz w:val="18"/>
+                <w:szCs w:val="18"/>
+                <w:lang w:val="ru-RU" w:eastAsia="uk-UA"/>
+              </w:rPr>
+            </w:pPr>
+            <w:r>
+              <w:rPr>
+                <w:rFonts w:ascii="Times New Roman" w:eastAsia="Times New Roman" w:hAnsi="Times New Roman" w:cs="Times New Roman"/>
+                <w:color w:val="000000"/>
+                <w:sz w:val="18"/>
+                <w:szCs w:val="18"/>
+                <w:lang w:val="ru-RU" w:eastAsia="uk-UA"/>
+              </w:rPr>
+              <w:t xml:space="preserve"> </w:t>
+            </w:r>
+            <w:bookmarkStart w:id="0" w:name="_GoBack"/>
+            <w:bookmarkEnd w:id="0"/>
           </w:p>
         </w:tc>
         <w:tc>
@@ -23914,30 +23913,19 @@
             </w:tcBorders>
             <w:shd w:val="clear" w:color="auto" w:fill="auto"/>
             <w:vAlign w:val="center"/>
-            <w:hideMark/>
-          </w:tcPr>
-          <w:p>
-            <w:pPr>
-              <w:spacing w:after="0" w:line="240" w:lineRule="auto"/>
-              <w:jc w:val="center"/>
-              <w:rPr>
-                <w:rFonts w:ascii="Times New Roman" w:eastAsia="Times New Roman" w:hAnsi="Times New Roman" w:cs="Times New Roman"/>
-                <w:color w:val="000000"/>
-                <w:sz w:val="18"/>
-                <w:szCs w:val="18"/>
-                <w:lang w:eastAsia="uk-UA"/>
-              </w:rPr>
-            </w:pPr>
-            <w:r>
-              <w:rPr>
-                <w:rFonts w:ascii="Times New Roman" w:eastAsia="Times New Roman" w:hAnsi="Times New Roman" w:cs="Times New Roman"/>
-                <w:color w:val="000000"/>
-                <w:sz w:val="18"/>
-                <w:szCs w:val="18"/>
-                <w:lang w:eastAsia="uk-UA"/>
-              </w:rPr>
-              <w:t>доц. Фекета І.Ю.</w:t>
-            </w:r>
+          </w:tcPr>
+          <w:p>
+            <w:pPr>
+              <w:spacing w:after="0" w:line="240" w:lineRule="auto"/>
+              <w:jc w:val="center"/>
+              <w:rPr>
+                <w:rFonts w:ascii="Times New Roman" w:eastAsia="Times New Roman" w:hAnsi="Times New Roman" w:cs="Times New Roman"/>
+                <w:color w:val="000000"/>
+                <w:sz w:val="18"/>
+                <w:szCs w:val="18"/>
+                <w:lang w:eastAsia="uk-UA"/>
+              </w:rPr>
+            </w:pPr>
           </w:p>
         </w:tc>
         <w:tc>
@@ -23948,40 +23936,19 @@
             </w:tcBorders>
             <w:shd w:val="clear" w:color="auto" w:fill="auto"/>
             <w:vAlign w:val="center"/>
-            <w:hideMark/>
-          </w:tcPr>
-          <w:p>
-            <w:pPr>
-              <w:spacing w:after="0" w:line="240" w:lineRule="auto"/>
-              <w:jc w:val="center"/>
-              <w:rPr>
-                <w:rFonts w:ascii="Times New Roman" w:eastAsia="Times New Roman" w:hAnsi="Times New Roman" w:cs="Times New Roman"/>
-                <w:color w:val="000000"/>
-                <w:sz w:val="18"/>
-                <w:szCs w:val="18"/>
-                <w:lang w:eastAsia="uk-UA"/>
-              </w:rPr>
-            </w:pPr>
-            <w:r>
-              <w:rPr>
-                <w:rFonts w:ascii="Times New Roman" w:eastAsia="Times New Roman" w:hAnsi="Times New Roman" w:cs="Times New Roman"/>
-                <w:color w:val="000000"/>
-                <w:sz w:val="18"/>
-                <w:szCs w:val="18"/>
-                <w:lang w:eastAsia="uk-UA"/>
-              </w:rPr>
-              <w:t> </w:t>
-            </w:r>
-            <w:r>
-              <w:rPr>
-                <w:rFonts w:ascii="Times New Roman" w:eastAsia="Times New Roman" w:hAnsi="Times New Roman" w:cs="Times New Roman"/>
-                <w:color w:val="000000"/>
-                <w:sz w:val="18"/>
-                <w:szCs w:val="18"/>
-                <w:lang w:eastAsia="uk-UA"/>
-              </w:rPr>
-              <w:t>501</w:t>
-            </w:r>
+          </w:tcPr>
+          <w:p>
+            <w:pPr>
+              <w:spacing w:after="0" w:line="240" w:lineRule="auto"/>
+              <w:jc w:val="center"/>
+              <w:rPr>
+                <w:rFonts w:ascii="Times New Roman" w:eastAsia="Times New Roman" w:hAnsi="Times New Roman" w:cs="Times New Roman"/>
+                <w:color w:val="000000"/>
+                <w:sz w:val="18"/>
+                <w:szCs w:val="18"/>
+                <w:lang w:eastAsia="uk-UA"/>
+              </w:rPr>
+            </w:pPr>
           </w:p>
         </w:tc>
         <w:tc>
@@ -25444,7 +25411,7 @@
   <a:extraClrSchemeLst/>
   <a:extLst>
     <a:ext uri="{05A4C25C-085E-4340-85A3-A5531E510DB2}">
-      <thm15:themeFamily xmlns:thm15="http://schemas.microsoft.com/office/thememl/2012/main" xmlns="" name="Office Theme" id="{62F939B6-93AF-4DB8-9C6B-D6C7DFDC589F}" vid="{4A3C46E8-61CC-4603-A589-7422A47A8E4A}"/>
+      <thm15:themeFamily xmlns="" xmlns:thm15="http://schemas.microsoft.com/office/thememl/2012/main" name="Office Theme" id="{62F939B6-93AF-4DB8-9C6B-D6C7DFDC589F}" vid="{4A3C46E8-61CC-4603-A589-7422A47A8E4A}"/>
     </a:ext>
   </a:extLst>
 </a:theme>

</xml_diff>